<commit_message>
added small document for constraints
</commit_message>
<xml_diff>
--- a/Seamless_connect_phase_one_details.docx
+++ b/Seamless_connect_phase_one_details.docx
@@ -210,6 +210,32 @@
         </w:rPr>
         <w:t>US #6</w:t>
       </w:r>
+    </w:p>
+    <w:p>
+      <w:pPr>
+        <w:jc w:val="left"/>
+        <w:rPr>
+          <w:rFonts w:hint="default"/>
+          <w:b w:val="0"/>
+          <w:bCs w:val="0"/>
+          <w:sz w:val="24"/>
+          <w:szCs w:val="24"/>
+          <w:lang w:val="en-US"/>
+        </w:rPr>
+      </w:pPr>
+    </w:p>
+    <w:p>
+      <w:pPr>
+        <w:jc w:val="left"/>
+        <w:rPr>
+          <w:rFonts w:hint="default"/>
+          <w:b w:val="0"/>
+          <w:bCs w:val="0"/>
+          <w:sz w:val="24"/>
+          <w:szCs w:val="24"/>
+          <w:lang w:val="en-US"/>
+        </w:rPr>
+      </w:pPr>
       <w:bookmarkStart w:id="0" w:name="_GoBack"/>
       <w:bookmarkEnd w:id="0"/>
     </w:p>

</xml_diff>